<commit_message>
Rédaction de la partie PROGRAMME pour expliquer comment nous l'avons intégrer (Controller, Mddèle, interface utilisateur)
</commit_message>
<xml_diff>
--- a/Rapport sacko & mahamoud isman.docx
+++ b/Rapport sacko & mahamoud isman.docx
@@ -835,16 +835,7 @@
           <w:sz w:val="24"/>
           <w:szCs w:val="24"/>
         </w:rPr>
-        <w:t xml:space="preserve">afin </w:t>
-      </w:r>
-      <w:r>
-        <w:rPr>
-          <w:rFonts w:ascii="Times New Roman" w:hAnsi="Times New Roman" w:cs="Times New Roman"/>
-          <w:w w:val="105"/>
-          <w:sz w:val="24"/>
-          <w:szCs w:val="24"/>
-        </w:rPr>
-        <w:t>de pouvoir l’utiliser ultérieurement dans nos algorithmes</w:t>
+        <w:t>afin de pouvoir l’utiliser ultérieurement dans nos algorithmes</w:t>
       </w:r>
       <w:r>
         <w:rPr>
@@ -971,23 +962,7 @@
           <w:sz w:val="24"/>
           <w:szCs w:val="24"/>
         </w:rPr>
-        <w:t xml:space="preserve">Supprimer </w:t>
-      </w:r>
-      <w:r>
-        <w:rPr>
-          <w:rFonts w:ascii="TimesNewRomanPSMT" w:hAnsi="TimesNewRomanPSMT" w:cs="TimesNewRomanPSMT"/>
-          <w:sz w:val="24"/>
-          <w:szCs w:val="24"/>
-        </w:rPr>
-        <w:t>toutes les expressions entre crochets, accolades ou parenthèses</w:t>
-      </w:r>
-      <w:r>
-        <w:rPr>
-          <w:rFonts w:ascii="TimesNewRomanPSMT" w:hAnsi="TimesNewRomanPSMT" w:cs="TimesNewRomanPSMT"/>
-          <w:sz w:val="24"/>
-          <w:szCs w:val="24"/>
-        </w:rPr>
-        <w:t>,</w:t>
+        <w:t>Supprimer toutes les expressions entre crochets, accolades ou parenthèses,</w:t>
       </w:r>
     </w:p>
     <w:p>
@@ -1014,7 +989,7 @@
           <w:sz w:val="24"/>
           <w:szCs w:val="24"/>
         </w:rPr>
-        <w:t xml:space="preserve">Enlever    </w:t>
+        <w:t>Enlever    la ponctuation et de certains caractères spéciaux comme</w:t>
       </w:r>
       <w:r>
         <w:rPr>
@@ -1022,39 +997,7 @@
           <w:sz w:val="24"/>
           <w:szCs w:val="24"/>
         </w:rPr>
-        <w:t>la ponctuation et de certains caractères spéciaux comme</w:t>
-      </w:r>
-      <w:r>
-        <w:rPr>
-          <w:rFonts w:ascii="TimesNewRomanPSMT" w:hAnsi="TimesNewRomanPSMT" w:cs="TimesNewRomanPSMT"/>
-          <w:sz w:val="24"/>
-          <w:szCs w:val="24"/>
-        </w:rPr>
-        <w:t xml:space="preserve"> </w:t>
-      </w:r>
-      <w:r>
-        <w:rPr>
-          <w:rFonts w:ascii="TimesNewRomanPSMT" w:hAnsi="TimesNewRomanPSMT" w:cs="TimesNewRomanPSMT"/>
-          <w:sz w:val="24"/>
-          <w:szCs w:val="24"/>
-        </w:rPr>
-        <w:t xml:space="preserve">« </w:t>
-      </w:r>
-      <w:r>
-        <w:rPr>
-          <w:rFonts w:ascii="TimesNewRomanPSMT" w:hAnsi="TimesNewRomanPSMT" w:cs="TimesNewRomanPSMT"/>
-          <w:sz w:val="24"/>
-          <w:szCs w:val="24"/>
-        </w:rPr>
-        <w:t>%, *, &amp;, ², ~</w:t>
-      </w:r>
-      <w:r>
-        <w:rPr>
-          <w:rFonts w:ascii="TimesNewRomanPSMT" w:hAnsi="TimesNewRomanPSMT" w:cs="TimesNewRomanPSMT"/>
-          <w:sz w:val="24"/>
-          <w:szCs w:val="24"/>
-        </w:rPr>
-        <w:t xml:space="preserve"> »</w:t>
+        <w:t xml:space="preserve"> « %, *, &amp;, ², ~ »</w:t>
       </w:r>
     </w:p>
     <w:p>
@@ -1081,15 +1024,7 @@
           <w:sz w:val="24"/>
           <w:szCs w:val="24"/>
         </w:rPr>
-        <w:t>Supprimer</w:t>
-      </w:r>
-      <w:r>
-        <w:rPr>
-          <w:rFonts w:ascii="TimesNewRomanPSMT" w:hAnsi="TimesNewRomanPSMT" w:cs="TimesNewRomanPSMT"/>
-          <w:sz w:val="24"/>
-          <w:szCs w:val="24"/>
-        </w:rPr>
-        <w:t xml:space="preserve"> des « ‘s »</w:t>
+        <w:t>Supprimer des « ‘s »</w:t>
       </w:r>
     </w:p>
     <w:p>
@@ -1263,7 +1198,7 @@
           <w:sz w:val="24"/>
           <w:szCs w:val="24"/>
         </w:rPr>
-        <w:t xml:space="preserve">La tokenisation, qui est un processus qui </w:t>
+        <w:t>La tokenisation, qui est un processus qui a permis de transformer le texte des documents en un mot</w:t>
       </w:r>
       <w:r>
         <w:rPr>
@@ -1272,70 +1207,7 @@
           <w:sz w:val="24"/>
           <w:szCs w:val="24"/>
         </w:rPr>
-        <w:t xml:space="preserve">a permis de transformer le texte des documents en </w:t>
-      </w:r>
-      <w:r>
-        <w:rPr>
-          <w:rFonts w:ascii="TimesNewRomanPSMT" w:hAnsi="TimesNewRomanPSMT" w:cs="TimesNewRomanPSMT"/>
-          <w:kern w:val="0"/>
-          <w:sz w:val="24"/>
-          <w:szCs w:val="24"/>
-        </w:rPr>
-        <w:t>un mot</w:t>
-      </w:r>
-      <w:r>
-        <w:rPr>
-          <w:rFonts w:ascii="TimesNewRomanPSMT" w:hAnsi="TimesNewRomanPSMT" w:cs="TimesNewRomanPSMT"/>
-          <w:kern w:val="0"/>
-          <w:sz w:val="24"/>
-          <w:szCs w:val="24"/>
-        </w:rPr>
-        <w:t>. Autrement dit</w:t>
-      </w:r>
-      <w:r>
-        <w:rPr>
-          <w:rFonts w:ascii="TimesNewRomanPSMT" w:hAnsi="TimesNewRomanPSMT" w:cs="TimesNewRomanPSMT"/>
-          <w:kern w:val="0"/>
-          <w:sz w:val="24"/>
-          <w:szCs w:val="24"/>
-        </w:rPr>
-        <w:t>, le texte de chaque document</w:t>
-      </w:r>
-      <w:r>
-        <w:rPr>
-          <w:rFonts w:ascii="TimesNewRomanPSMT" w:hAnsi="TimesNewRomanPSMT" w:cs="TimesNewRomanPSMT"/>
-          <w:kern w:val="0"/>
-          <w:sz w:val="24"/>
-          <w:szCs w:val="24"/>
-        </w:rPr>
-        <w:t xml:space="preserve"> est</w:t>
-      </w:r>
-      <w:r>
-        <w:rPr>
-          <w:rFonts w:ascii="TimesNewRomanPSMT" w:hAnsi="TimesNewRomanPSMT" w:cs="TimesNewRomanPSMT"/>
-          <w:kern w:val="0"/>
-          <w:sz w:val="24"/>
-          <w:szCs w:val="24"/>
-        </w:rPr>
-        <w:t xml:space="preserve"> transformé en une liste de mots</w:t>
-      </w:r>
-      <w:r>
-        <w:rPr>
-          <w:rFonts w:ascii="TimesNewRomanPSMT" w:hAnsi="TimesNewRomanPSMT" w:cs="TimesNewRomanPSMT"/>
-          <w:kern w:val="0"/>
-          <w:sz w:val="24"/>
-          <w:szCs w:val="24"/>
-        </w:rPr>
-        <w:t xml:space="preserve"> </w:t>
-      </w:r>
-      <w:r>
-        <w:rPr>
-          <w:rFonts w:ascii="TimesNewRomanPSMT" w:hAnsi="TimesNewRomanPSMT" w:cs="TimesNewRomanPSMT"/>
-          <w:kern w:val="0"/>
-          <w:sz w:val="24"/>
-          <w:szCs w:val="24"/>
-        </w:rPr>
-        <w:t>qu’on appelle tokens.</w:t>
+        <w:t>. Autrement dit, le texte de chaque document est transformé en une liste de mots qu’on appelle tokens.</w:t>
       </w:r>
     </w:p>
     <w:p>
@@ -3180,16 +3052,7 @@
           <w:sz w:val="24"/>
           <w:szCs w:val="24"/>
         </w:rPr>
-        <w:t>implémentation des méthodes d’</w:t>
-      </w:r>
-      <w:r>
-        <w:rPr>
-          <w:rFonts w:ascii="Times New Roman" w:hAnsi="Times New Roman" w:cs="Times New Roman"/>
-          <w:kern w:val="0"/>
-          <w:sz w:val="24"/>
-          <w:szCs w:val="24"/>
-        </w:rPr>
-        <w:t>analyse,</w:t>
+        <w:t>implémentation des méthodes d’analyse,</w:t>
       </w:r>
       <w:r>
         <w:rPr>
@@ -3280,16 +3143,7 @@
           <w:sz w:val="24"/>
           <w:szCs w:val="24"/>
         </w:rPr>
-        <w:t xml:space="preserve">moduler les méthodes à cette </w:t>
-      </w:r>
-      <w:r>
-        <w:rPr>
-          <w:rFonts w:ascii="Times New Roman" w:hAnsi="Times New Roman" w:cs="Times New Roman"/>
-          <w:kern w:val="0"/>
-          <w:sz w:val="24"/>
-          <w:szCs w:val="24"/>
-        </w:rPr>
-        <w:t>librairie</w:t>
+        <w:t>moduler les méthodes à cette librairie</w:t>
       </w:r>
       <w:r>
         <w:rPr>
@@ -3457,7 +3311,43 @@
           <w:sz w:val="24"/>
           <w:szCs w:val="24"/>
         </w:rPr>
-        <w:t>La première étape à faire est la récupération des données en se connectant avec l’API.</w:t>
+        <w:t xml:space="preserve">Dans cette </w:t>
+      </w:r>
+      <w:r>
+        <w:rPr>
+          <w:rFonts w:ascii="Times New Roman" w:hAnsi="Times New Roman" w:cs="Times New Roman"/>
+          <w:kern w:val="0"/>
+          <w:sz w:val="24"/>
+          <w:szCs w:val="24"/>
+        </w:rPr>
+        <w:t>première étape</w:t>
+      </w:r>
+      <w:r>
+        <w:rPr>
+          <w:rFonts w:ascii="Times New Roman" w:hAnsi="Times New Roman" w:cs="Times New Roman"/>
+          <w:kern w:val="0"/>
+          <w:sz w:val="24"/>
+          <w:szCs w:val="24"/>
+        </w:rPr>
+        <w:t xml:space="preserve">, nous avons procédés par </w:t>
+      </w:r>
+      <w:r>
+        <w:rPr>
+          <w:rFonts w:ascii="Times New Roman" w:hAnsi="Times New Roman" w:cs="Times New Roman"/>
+          <w:kern w:val="0"/>
+          <w:sz w:val="24"/>
+          <w:szCs w:val="24"/>
+        </w:rPr>
+        <w:t>la récupération des données en se connectant avec l’API</w:t>
+      </w:r>
+      <w:r>
+        <w:rPr>
+          <w:rFonts w:ascii="Times New Roman" w:hAnsi="Times New Roman" w:cs="Times New Roman"/>
+          <w:kern w:val="0"/>
+          <w:sz w:val="24"/>
+          <w:szCs w:val="24"/>
+        </w:rPr>
+        <w:t xml:space="preserve"> à l’aide de la bibliothèque PRAW.</w:t>
       </w:r>
     </w:p>
     <w:p>
@@ -3469,6 +3359,1475 @@
         <w:rPr>
           <w:rFonts w:ascii="Times New Roman" w:hAnsi="Times New Roman" w:cs="Times New Roman"/>
           <w:kern w:val="0"/>
+          <w:sz w:val="24"/>
+          <w:szCs w:val="24"/>
+        </w:rPr>
+      </w:pPr>
+    </w:p>
+    <w:p>
+      <w:pPr>
+        <w:autoSpaceDE w:val="0"/>
+        <w:autoSpaceDN w:val="0"/>
+        <w:adjustRightInd w:val="0"/>
+        <w:spacing w:after="0" w:line="240" w:lineRule="auto"/>
+        <w:rPr>
+          <w:rFonts w:ascii="Times New Roman" w:hAnsi="Times New Roman" w:cs="Times New Roman"/>
+          <w:kern w:val="0"/>
+          <w:sz w:val="24"/>
+          <w:szCs w:val="24"/>
+        </w:rPr>
+      </w:pPr>
+      <w:r>
+        <w:rPr>
+          <w:rFonts w:ascii="Times New Roman" w:hAnsi="Times New Roman" w:cs="Times New Roman"/>
+          <w:kern w:val="0"/>
+          <w:sz w:val="24"/>
+          <w:szCs w:val="24"/>
+        </w:rPr>
+        <w:t>Pour ce faire, nous utilisons</w:t>
+      </w:r>
+      <w:r>
+        <w:rPr>
+          <w:rFonts w:ascii="Times New Roman" w:hAnsi="Times New Roman" w:cs="Times New Roman"/>
+          <w:kern w:val="0"/>
+          <w:sz w:val="24"/>
+          <w:szCs w:val="24"/>
+        </w:rPr>
+        <w:t xml:space="preserve"> la bibliothèque </w:t>
+      </w:r>
+      <w:proofErr w:type="spellStart"/>
+      <w:r>
+        <w:rPr>
+          <w:rFonts w:ascii="Times New Roman" w:hAnsi="Times New Roman" w:cs="Times New Roman"/>
+          <w:kern w:val="0"/>
+          <w:sz w:val="24"/>
+          <w:szCs w:val="24"/>
+        </w:rPr>
+        <w:t>praw</w:t>
+      </w:r>
+      <w:proofErr w:type="spellEnd"/>
+      <w:r>
+        <w:rPr>
+          <w:rFonts w:ascii="Times New Roman" w:hAnsi="Times New Roman" w:cs="Times New Roman"/>
+          <w:kern w:val="0"/>
+          <w:sz w:val="24"/>
+          <w:szCs w:val="24"/>
+        </w:rPr>
+        <w:t xml:space="preserve"> pour interagir avec l'API </w:t>
+      </w:r>
+      <w:proofErr w:type="spellStart"/>
+      <w:r>
+        <w:rPr>
+          <w:rFonts w:ascii="Times New Roman" w:hAnsi="Times New Roman" w:cs="Times New Roman"/>
+          <w:kern w:val="0"/>
+          <w:sz w:val="24"/>
+          <w:szCs w:val="24"/>
+        </w:rPr>
+        <w:t>Reddit</w:t>
+      </w:r>
+      <w:proofErr w:type="spellEnd"/>
+      <w:r>
+        <w:rPr>
+          <w:rFonts w:ascii="Times New Roman" w:hAnsi="Times New Roman" w:cs="Times New Roman"/>
+          <w:kern w:val="0"/>
+          <w:sz w:val="24"/>
+          <w:szCs w:val="24"/>
+        </w:rPr>
+        <w:t xml:space="preserve"> et récupérer des données à partir de </w:t>
+      </w:r>
+      <w:r>
+        <w:rPr>
+          <w:rFonts w:ascii="Times New Roman" w:hAnsi="Times New Roman" w:cs="Times New Roman"/>
+          <w:kern w:val="0"/>
+          <w:sz w:val="24"/>
+          <w:szCs w:val="24"/>
+        </w:rPr>
+        <w:t xml:space="preserve">des données </w:t>
+      </w:r>
+      <w:r>
+        <w:rPr>
+          <w:rFonts w:ascii="Times New Roman" w:hAnsi="Times New Roman" w:cs="Times New Roman"/>
+          <w:kern w:val="0"/>
+          <w:sz w:val="24"/>
+          <w:szCs w:val="24"/>
+        </w:rPr>
+        <w:t>reddits spécifiés. Voici comment cela fonctionne :</w:t>
+      </w:r>
+    </w:p>
+    <w:p>
+      <w:pPr>
+        <w:autoSpaceDE w:val="0"/>
+        <w:autoSpaceDN w:val="0"/>
+        <w:adjustRightInd w:val="0"/>
+        <w:spacing w:after="0" w:line="240" w:lineRule="auto"/>
+        <w:rPr>
+          <w:rFonts w:ascii="Times New Roman" w:hAnsi="Times New Roman" w:cs="Times New Roman"/>
+          <w:kern w:val="0"/>
+          <w:sz w:val="24"/>
+          <w:szCs w:val="24"/>
+        </w:rPr>
+      </w:pPr>
+    </w:p>
+    <w:p>
+      <w:pPr>
+        <w:pStyle w:val="Paragraphedeliste"/>
+        <w:numPr>
+          <w:ilvl w:val="0"/>
+          <w:numId w:val="12"/>
+        </w:numPr>
+        <w:autoSpaceDE w:val="0"/>
+        <w:autoSpaceDN w:val="0"/>
+        <w:adjustRightInd w:val="0"/>
+        <w:spacing w:after="0" w:line="240" w:lineRule="auto"/>
+        <w:rPr>
+          <w:rFonts w:ascii="Times New Roman" w:hAnsi="Times New Roman" w:cs="Times New Roman"/>
+          <w:b/>
+          <w:bCs/>
+          <w:kern w:val="0"/>
+          <w:sz w:val="24"/>
+          <w:szCs w:val="24"/>
+        </w:rPr>
+      </w:pPr>
+      <w:r>
+        <w:rPr>
+          <w:rFonts w:ascii="Times New Roman" w:hAnsi="Times New Roman" w:cs="Times New Roman"/>
+          <w:b/>
+          <w:bCs/>
+          <w:kern w:val="0"/>
+          <w:sz w:val="24"/>
+          <w:szCs w:val="24"/>
+        </w:rPr>
+        <w:t xml:space="preserve">Initialisation de l'API </w:t>
+      </w:r>
+      <w:proofErr w:type="spellStart"/>
+      <w:r>
+        <w:rPr>
+          <w:rFonts w:ascii="Times New Roman" w:hAnsi="Times New Roman" w:cs="Times New Roman"/>
+          <w:b/>
+          <w:bCs/>
+          <w:kern w:val="0"/>
+          <w:sz w:val="24"/>
+          <w:szCs w:val="24"/>
+        </w:rPr>
+        <w:t>Reddit</w:t>
+      </w:r>
+      <w:proofErr w:type="spellEnd"/>
+    </w:p>
+    <w:p>
+      <w:pPr>
+        <w:autoSpaceDE w:val="0"/>
+        <w:autoSpaceDN w:val="0"/>
+        <w:adjustRightInd w:val="0"/>
+        <w:spacing w:after="0" w:line="240" w:lineRule="auto"/>
+        <w:rPr>
+          <w:rFonts w:ascii="Consolas" w:eastAsia="Times New Roman" w:hAnsi="Consolas" w:cs="Times New Roman"/>
+          <w:color w:val="CCCCCC"/>
+          <w:kern w:val="0"/>
+          <w:sz w:val="21"/>
+          <w:szCs w:val="21"/>
+          <w:lang w:eastAsia="fr-FR"/>
+          <w14:ligatures w14:val="none"/>
+        </w:rPr>
+      </w:pPr>
+      <w:r>
+        <w:rPr>
+          <w:rFonts w:ascii="Times New Roman" w:hAnsi="Times New Roman" w:cs="Times New Roman"/>
+          <w:kern w:val="0"/>
+          <w:sz w:val="24"/>
+          <w:szCs w:val="24"/>
+        </w:rPr>
+        <w:t xml:space="preserve"> Le </w:t>
+      </w:r>
+      <w:r>
+        <w:rPr>
+          <w:rFonts w:ascii="Times New Roman" w:hAnsi="Times New Roman" w:cs="Times New Roman"/>
+          <w:kern w:val="0"/>
+          <w:sz w:val="24"/>
+          <w:szCs w:val="24"/>
+        </w:rPr>
+        <w:t>programme</w:t>
+      </w:r>
+      <w:r>
+        <w:rPr>
+          <w:rFonts w:ascii="Times New Roman" w:hAnsi="Times New Roman" w:cs="Times New Roman"/>
+          <w:kern w:val="0"/>
+          <w:sz w:val="24"/>
+          <w:szCs w:val="24"/>
+        </w:rPr>
+        <w:t xml:space="preserve"> utilise les identifiants d'application (`</w:t>
+      </w:r>
+      <w:proofErr w:type="spellStart"/>
+      <w:r>
+        <w:rPr>
+          <w:rFonts w:ascii="Times New Roman" w:hAnsi="Times New Roman" w:cs="Times New Roman"/>
+          <w:kern w:val="0"/>
+          <w:sz w:val="24"/>
+          <w:szCs w:val="24"/>
+        </w:rPr>
+        <w:t>client_id</w:t>
+      </w:r>
+      <w:proofErr w:type="spellEnd"/>
+      <w:r>
+        <w:rPr>
+          <w:rFonts w:ascii="Times New Roman" w:hAnsi="Times New Roman" w:cs="Times New Roman"/>
+          <w:kern w:val="0"/>
+          <w:sz w:val="24"/>
+          <w:szCs w:val="24"/>
+        </w:rPr>
+        <w:t>` et `</w:t>
+      </w:r>
+      <w:proofErr w:type="spellStart"/>
+      <w:r>
+        <w:rPr>
+          <w:rFonts w:ascii="Times New Roman" w:hAnsi="Times New Roman" w:cs="Times New Roman"/>
+          <w:kern w:val="0"/>
+          <w:sz w:val="24"/>
+          <w:szCs w:val="24"/>
+        </w:rPr>
+        <w:t>client_secret</w:t>
+      </w:r>
+      <w:proofErr w:type="spellEnd"/>
+      <w:r>
+        <w:rPr>
+          <w:rFonts w:ascii="Times New Roman" w:hAnsi="Times New Roman" w:cs="Times New Roman"/>
+          <w:kern w:val="0"/>
+          <w:sz w:val="24"/>
+          <w:szCs w:val="24"/>
+        </w:rPr>
+        <w:t>`) ainsi qu'un `</w:t>
+      </w:r>
+      <w:proofErr w:type="spellStart"/>
+      <w:r>
+        <w:rPr>
+          <w:rFonts w:ascii="Times New Roman" w:hAnsi="Times New Roman" w:cs="Times New Roman"/>
+          <w:kern w:val="0"/>
+          <w:sz w:val="24"/>
+          <w:szCs w:val="24"/>
+        </w:rPr>
+        <w:t>user_agent</w:t>
+      </w:r>
+      <w:proofErr w:type="spellEnd"/>
+      <w:r>
+        <w:rPr>
+          <w:rFonts w:ascii="Times New Roman" w:hAnsi="Times New Roman" w:cs="Times New Roman"/>
+          <w:kern w:val="0"/>
+          <w:sz w:val="24"/>
+          <w:szCs w:val="24"/>
+        </w:rPr>
+        <w:t xml:space="preserve">` pour se connecter à l'API </w:t>
+      </w:r>
+      <w:proofErr w:type="spellStart"/>
+      <w:r>
+        <w:rPr>
+          <w:rFonts w:ascii="Times New Roman" w:hAnsi="Times New Roman" w:cs="Times New Roman"/>
+          <w:kern w:val="0"/>
+          <w:sz w:val="24"/>
+          <w:szCs w:val="24"/>
+        </w:rPr>
+        <w:t>Reddit</w:t>
+      </w:r>
+      <w:proofErr w:type="spellEnd"/>
+      <w:r>
+        <w:rPr>
+          <w:rFonts w:ascii="Times New Roman" w:hAnsi="Times New Roman" w:cs="Times New Roman"/>
+          <w:kern w:val="0"/>
+          <w:sz w:val="24"/>
+          <w:szCs w:val="24"/>
+        </w:rPr>
+        <w:t xml:space="preserve">. Ces informations sont utilisées pour instancier un objet </w:t>
+      </w:r>
+      <w:proofErr w:type="spellStart"/>
+      <w:r>
+        <w:rPr>
+          <w:rFonts w:ascii="Times New Roman" w:hAnsi="Times New Roman" w:cs="Times New Roman"/>
+          <w:kern w:val="0"/>
+          <w:sz w:val="24"/>
+          <w:szCs w:val="24"/>
+        </w:rPr>
+        <w:t>Reddit</w:t>
+      </w:r>
+      <w:proofErr w:type="spellEnd"/>
+      <w:r>
+        <w:rPr>
+          <w:rFonts w:ascii="Times New Roman" w:hAnsi="Times New Roman" w:cs="Times New Roman"/>
+          <w:kern w:val="0"/>
+          <w:sz w:val="24"/>
+          <w:szCs w:val="24"/>
+        </w:rPr>
+        <w:t xml:space="preserve"> via</w:t>
+      </w:r>
+      <w:r>
+        <w:rPr>
+          <w:rFonts w:ascii="Times New Roman" w:hAnsi="Times New Roman" w:cs="Times New Roman"/>
+          <w:kern w:val="0"/>
+          <w:sz w:val="24"/>
+          <w:szCs w:val="24"/>
+        </w:rPr>
+        <w:t xml:space="preserve"> une variable nommée comme suit </w:t>
+      </w:r>
+      <w:proofErr w:type="spellStart"/>
+      <w:r>
+        <w:rPr>
+          <w:rFonts w:ascii="Consolas" w:eastAsia="Times New Roman" w:hAnsi="Consolas" w:cs="Times New Roman"/>
+          <w:color w:val="9CDCFE"/>
+          <w:kern w:val="0"/>
+          <w:sz w:val="21"/>
+          <w:szCs w:val="21"/>
+          <w:lang w:eastAsia="fr-FR"/>
+          <w14:ligatures w14:val="none"/>
+        </w:rPr>
+        <w:t>reddit</w:t>
+      </w:r>
+      <w:proofErr w:type="spellEnd"/>
+      <w:r>
+        <w:rPr>
+          <w:rFonts w:ascii="Consolas" w:eastAsia="Times New Roman" w:hAnsi="Consolas" w:cs="Times New Roman"/>
+          <w:color w:val="CCCCCC"/>
+          <w:kern w:val="0"/>
+          <w:sz w:val="21"/>
+          <w:szCs w:val="21"/>
+          <w:lang w:eastAsia="fr-FR"/>
+          <w14:ligatures w14:val="none"/>
+        </w:rPr>
+        <w:t xml:space="preserve"> </w:t>
+      </w:r>
+      <w:r>
+        <w:rPr>
+          <w:rFonts w:ascii="Consolas" w:eastAsia="Times New Roman" w:hAnsi="Consolas" w:cs="Times New Roman"/>
+          <w:color w:val="D4D4D4"/>
+          <w:kern w:val="0"/>
+          <w:sz w:val="21"/>
+          <w:szCs w:val="21"/>
+          <w:lang w:eastAsia="fr-FR"/>
+          <w14:ligatures w14:val="none"/>
+        </w:rPr>
+        <w:t>=</w:t>
+      </w:r>
+      <w:r>
+        <w:rPr>
+          <w:rFonts w:ascii="Consolas" w:eastAsia="Times New Roman" w:hAnsi="Consolas" w:cs="Times New Roman"/>
+          <w:color w:val="CCCCCC"/>
+          <w:kern w:val="0"/>
+          <w:sz w:val="21"/>
+          <w:szCs w:val="21"/>
+          <w:lang w:eastAsia="fr-FR"/>
+          <w14:ligatures w14:val="none"/>
+        </w:rPr>
+        <w:t xml:space="preserve"> </w:t>
+      </w:r>
+      <w:proofErr w:type="spellStart"/>
+      <w:r>
+        <w:rPr>
+          <w:rFonts w:ascii="Consolas" w:eastAsia="Times New Roman" w:hAnsi="Consolas" w:cs="Times New Roman"/>
+          <w:color w:val="4EC9B0"/>
+          <w:kern w:val="0"/>
+          <w:sz w:val="21"/>
+          <w:szCs w:val="21"/>
+          <w:lang w:eastAsia="fr-FR"/>
+          <w14:ligatures w14:val="none"/>
+        </w:rPr>
+        <w:t>praw</w:t>
+      </w:r>
+      <w:r>
+        <w:rPr>
+          <w:rFonts w:ascii="Consolas" w:eastAsia="Times New Roman" w:hAnsi="Consolas" w:cs="Times New Roman"/>
+          <w:color w:val="CCCCCC"/>
+          <w:kern w:val="0"/>
+          <w:sz w:val="21"/>
+          <w:szCs w:val="21"/>
+          <w:lang w:eastAsia="fr-FR"/>
+          <w14:ligatures w14:val="none"/>
+        </w:rPr>
+        <w:t>.</w:t>
+      </w:r>
+      <w:r>
+        <w:rPr>
+          <w:rFonts w:ascii="Consolas" w:eastAsia="Times New Roman" w:hAnsi="Consolas" w:cs="Times New Roman"/>
+          <w:color w:val="4EC9B0"/>
+          <w:kern w:val="0"/>
+          <w:sz w:val="21"/>
+          <w:szCs w:val="21"/>
+          <w:lang w:eastAsia="fr-FR"/>
+          <w14:ligatures w14:val="none"/>
+        </w:rPr>
+        <w:t>Reddit</w:t>
+      </w:r>
+      <w:r>
+        <w:rPr>
+          <w:rFonts w:ascii="Consolas" w:eastAsia="Times New Roman" w:hAnsi="Consolas" w:cs="Times New Roman"/>
+          <w:color w:val="4EC9B0"/>
+          <w:kern w:val="0"/>
+          <w:sz w:val="21"/>
+          <w:szCs w:val="21"/>
+          <w:lang w:eastAsia="fr-FR"/>
+          <w14:ligatures w14:val="none"/>
+        </w:rPr>
+        <w:t>,</w:t>
+      </w:r>
+      <w:r>
+        <w:rPr>
+          <w:rFonts w:ascii="Times New Roman" w:eastAsia="Times New Roman" w:hAnsi="Times New Roman" w:cs="Times New Roman"/>
+          <w:kern w:val="0"/>
+          <w:sz w:val="24"/>
+          <w:szCs w:val="24"/>
+          <w:lang w:eastAsia="fr-FR"/>
+          <w14:ligatures w14:val="none"/>
+        </w:rPr>
+        <w:t>ce</w:t>
+      </w:r>
+      <w:proofErr w:type="spellEnd"/>
+      <w:r>
+        <w:rPr>
+          <w:rFonts w:ascii="Times New Roman" w:eastAsia="Times New Roman" w:hAnsi="Times New Roman" w:cs="Times New Roman"/>
+          <w:kern w:val="0"/>
+          <w:sz w:val="24"/>
+          <w:szCs w:val="24"/>
+          <w:lang w:eastAsia="fr-FR"/>
+          <w14:ligatures w14:val="none"/>
+        </w:rPr>
+        <w:t xml:space="preserve"> qui nous permettra d’aller récupérer les données pour les </w:t>
+      </w:r>
+      <w:proofErr w:type="spellStart"/>
+      <w:r>
+        <w:rPr>
+          <w:rFonts w:ascii="Times New Roman" w:eastAsia="Times New Roman" w:hAnsi="Times New Roman" w:cs="Times New Roman"/>
+          <w:kern w:val="0"/>
+          <w:sz w:val="24"/>
+          <w:szCs w:val="24"/>
+          <w:lang w:eastAsia="fr-FR"/>
+          <w14:ligatures w14:val="none"/>
+        </w:rPr>
+        <w:t>triter</w:t>
+      </w:r>
+      <w:proofErr w:type="spellEnd"/>
+      <w:r>
+        <w:rPr>
+          <w:rFonts w:ascii="Times New Roman" w:eastAsia="Times New Roman" w:hAnsi="Times New Roman" w:cs="Times New Roman"/>
+          <w:kern w:val="0"/>
+          <w:sz w:val="24"/>
+          <w:szCs w:val="24"/>
+          <w:lang w:eastAsia="fr-FR"/>
+          <w14:ligatures w14:val="none"/>
+        </w:rPr>
+        <w:t xml:space="preserve"> et stocker ensuite.</w:t>
+      </w:r>
+    </w:p>
+    <w:p>
+      <w:pPr>
+        <w:autoSpaceDE w:val="0"/>
+        <w:autoSpaceDN w:val="0"/>
+        <w:adjustRightInd w:val="0"/>
+        <w:spacing w:after="0" w:line="240" w:lineRule="auto"/>
+        <w:rPr>
+          <w:rFonts w:ascii="Times New Roman" w:hAnsi="Times New Roman" w:cs="Times New Roman"/>
+          <w:kern w:val="0"/>
+          <w:sz w:val="24"/>
+          <w:szCs w:val="24"/>
+        </w:rPr>
+      </w:pPr>
+    </w:p>
+    <w:p>
+      <w:pPr>
+        <w:autoSpaceDE w:val="0"/>
+        <w:autoSpaceDN w:val="0"/>
+        <w:adjustRightInd w:val="0"/>
+        <w:spacing w:after="0" w:line="240" w:lineRule="auto"/>
+        <w:rPr>
+          <w:rFonts w:ascii="Times New Roman" w:hAnsi="Times New Roman" w:cs="Times New Roman"/>
+          <w:kern w:val="0"/>
+          <w:sz w:val="24"/>
+          <w:szCs w:val="24"/>
+        </w:rPr>
+      </w:pPr>
+    </w:p>
+    <w:p>
+      <w:pPr>
+        <w:pStyle w:val="Paragraphedeliste"/>
+        <w:numPr>
+          <w:ilvl w:val="0"/>
+          <w:numId w:val="12"/>
+        </w:numPr>
+        <w:autoSpaceDE w:val="0"/>
+        <w:autoSpaceDN w:val="0"/>
+        <w:adjustRightInd w:val="0"/>
+        <w:spacing w:after="0" w:line="240" w:lineRule="auto"/>
+        <w:rPr>
+          <w:rFonts w:ascii="Times New Roman" w:hAnsi="Times New Roman" w:cs="Times New Roman"/>
+          <w:b/>
+          <w:bCs/>
+          <w:kern w:val="0"/>
+          <w:sz w:val="24"/>
+          <w:szCs w:val="24"/>
+        </w:rPr>
+      </w:pPr>
+      <w:r>
+        <w:rPr>
+          <w:rFonts w:ascii="Times New Roman" w:hAnsi="Times New Roman" w:cs="Times New Roman"/>
+          <w:b/>
+          <w:bCs/>
+          <w:kern w:val="0"/>
+          <w:sz w:val="24"/>
+          <w:szCs w:val="24"/>
+        </w:rPr>
+        <w:t>Récupération de données depuis un sous-</w:t>
+      </w:r>
+      <w:proofErr w:type="spellStart"/>
+      <w:r>
+        <w:rPr>
+          <w:rFonts w:ascii="Times New Roman" w:hAnsi="Times New Roman" w:cs="Times New Roman"/>
+          <w:b/>
+          <w:bCs/>
+          <w:kern w:val="0"/>
+          <w:sz w:val="24"/>
+          <w:szCs w:val="24"/>
+        </w:rPr>
+        <w:t>reddit</w:t>
+      </w:r>
+      <w:proofErr w:type="spellEnd"/>
+      <w:r>
+        <w:rPr>
+          <w:rFonts w:ascii="Times New Roman" w:hAnsi="Times New Roman" w:cs="Times New Roman"/>
+          <w:b/>
+          <w:bCs/>
+          <w:kern w:val="0"/>
+          <w:sz w:val="24"/>
+          <w:szCs w:val="24"/>
+        </w:rPr>
+        <w:t xml:space="preserve"> </w:t>
+      </w:r>
+    </w:p>
+    <w:p>
+      <w:pPr>
+        <w:autoSpaceDE w:val="0"/>
+        <w:autoSpaceDN w:val="0"/>
+        <w:adjustRightInd w:val="0"/>
+        <w:spacing w:after="0" w:line="240" w:lineRule="auto"/>
+        <w:rPr>
+          <w:rFonts w:ascii="Times New Roman" w:hAnsi="Times New Roman" w:cs="Times New Roman"/>
+          <w:kern w:val="0"/>
+          <w:sz w:val="24"/>
+          <w:szCs w:val="24"/>
+        </w:rPr>
+      </w:pPr>
+      <w:r>
+        <w:rPr>
+          <w:rFonts w:ascii="Times New Roman" w:hAnsi="Times New Roman" w:cs="Times New Roman"/>
+          <w:kern w:val="0"/>
+          <w:sz w:val="24"/>
+          <w:szCs w:val="24"/>
+        </w:rPr>
+        <w:t xml:space="preserve">Après avoir créé l'objet </w:t>
+      </w:r>
+      <w:proofErr w:type="spellStart"/>
+      <w:r>
+        <w:rPr>
+          <w:rFonts w:ascii="Times New Roman" w:hAnsi="Times New Roman" w:cs="Times New Roman"/>
+          <w:kern w:val="0"/>
+          <w:sz w:val="24"/>
+          <w:szCs w:val="24"/>
+        </w:rPr>
+        <w:t>Reddit</w:t>
+      </w:r>
+      <w:proofErr w:type="spellEnd"/>
+      <w:r>
+        <w:rPr>
+          <w:rFonts w:ascii="Times New Roman" w:hAnsi="Times New Roman" w:cs="Times New Roman"/>
+          <w:kern w:val="0"/>
+          <w:sz w:val="24"/>
+          <w:szCs w:val="24"/>
+        </w:rPr>
+        <w:t xml:space="preserve">, le </w:t>
+      </w:r>
+      <w:r>
+        <w:rPr>
+          <w:rFonts w:ascii="Times New Roman" w:hAnsi="Times New Roman" w:cs="Times New Roman"/>
+          <w:kern w:val="0"/>
+          <w:sz w:val="24"/>
+          <w:szCs w:val="24"/>
+        </w:rPr>
+        <w:t xml:space="preserve">programme </w:t>
+      </w:r>
+      <w:r>
+        <w:rPr>
+          <w:rFonts w:ascii="Times New Roman" w:hAnsi="Times New Roman" w:cs="Times New Roman"/>
+          <w:kern w:val="0"/>
+          <w:sz w:val="24"/>
+          <w:szCs w:val="24"/>
+        </w:rPr>
+        <w:t>interagit avec un sous-</w:t>
+      </w:r>
+      <w:proofErr w:type="spellStart"/>
+      <w:r>
+        <w:rPr>
+          <w:rFonts w:ascii="Times New Roman" w:hAnsi="Times New Roman" w:cs="Times New Roman"/>
+          <w:kern w:val="0"/>
+          <w:sz w:val="24"/>
+          <w:szCs w:val="24"/>
+        </w:rPr>
+        <w:t>reddit</w:t>
+      </w:r>
+      <w:proofErr w:type="spellEnd"/>
+      <w:r>
+        <w:rPr>
+          <w:rFonts w:ascii="Times New Roman" w:hAnsi="Times New Roman" w:cs="Times New Roman"/>
+          <w:kern w:val="0"/>
+          <w:sz w:val="24"/>
+          <w:szCs w:val="24"/>
+        </w:rPr>
+        <w:t xml:space="preserve"> spécifié (dans ce cas, 'Philosophie') en utilisant la méthode `</w:t>
+      </w:r>
+      <w:proofErr w:type="spellStart"/>
+      <w:r>
+        <w:rPr>
+          <w:rFonts w:ascii="Times New Roman" w:hAnsi="Times New Roman" w:cs="Times New Roman"/>
+          <w:kern w:val="0"/>
+          <w:sz w:val="24"/>
+          <w:szCs w:val="24"/>
+        </w:rPr>
+        <w:t>subreddit</w:t>
+      </w:r>
+      <w:proofErr w:type="spellEnd"/>
+      <w:r>
+        <w:rPr>
+          <w:rFonts w:ascii="Times New Roman" w:hAnsi="Times New Roman" w:cs="Times New Roman"/>
+          <w:kern w:val="0"/>
+          <w:sz w:val="24"/>
+          <w:szCs w:val="24"/>
+        </w:rPr>
+        <w:t>()` pour obtenir des publications (`post`) depuis ce sous-</w:t>
+      </w:r>
+      <w:proofErr w:type="spellStart"/>
+      <w:r>
+        <w:rPr>
+          <w:rFonts w:ascii="Times New Roman" w:hAnsi="Times New Roman" w:cs="Times New Roman"/>
+          <w:kern w:val="0"/>
+          <w:sz w:val="24"/>
+          <w:szCs w:val="24"/>
+        </w:rPr>
+        <w:t>reddit</w:t>
+      </w:r>
+      <w:proofErr w:type="spellEnd"/>
+      <w:r>
+        <w:rPr>
+          <w:rFonts w:ascii="Times New Roman" w:hAnsi="Times New Roman" w:cs="Times New Roman"/>
+          <w:kern w:val="0"/>
+          <w:sz w:val="24"/>
+          <w:szCs w:val="24"/>
+        </w:rPr>
+        <w:t>.</w:t>
+      </w:r>
+    </w:p>
+    <w:p>
+      <w:pPr>
+        <w:autoSpaceDE w:val="0"/>
+        <w:autoSpaceDN w:val="0"/>
+        <w:adjustRightInd w:val="0"/>
+        <w:spacing w:after="0" w:line="240" w:lineRule="auto"/>
+        <w:rPr>
+          <w:rFonts w:ascii="Times New Roman" w:hAnsi="Times New Roman" w:cs="Times New Roman"/>
+          <w:kern w:val="0"/>
+          <w:sz w:val="24"/>
+          <w:szCs w:val="24"/>
+        </w:rPr>
+      </w:pPr>
+    </w:p>
+    <w:p>
+      <w:pPr>
+        <w:pStyle w:val="Paragraphedeliste"/>
+        <w:numPr>
+          <w:ilvl w:val="0"/>
+          <w:numId w:val="12"/>
+        </w:numPr>
+        <w:autoSpaceDE w:val="0"/>
+        <w:autoSpaceDN w:val="0"/>
+        <w:adjustRightInd w:val="0"/>
+        <w:spacing w:after="0" w:line="240" w:lineRule="auto"/>
+        <w:rPr>
+          <w:rFonts w:ascii="Times New Roman" w:hAnsi="Times New Roman" w:cs="Times New Roman"/>
+          <w:kern w:val="0"/>
+          <w:sz w:val="24"/>
+          <w:szCs w:val="24"/>
+        </w:rPr>
+      </w:pPr>
+      <w:r>
+        <w:rPr>
+          <w:rFonts w:ascii="Times New Roman" w:hAnsi="Times New Roman" w:cs="Times New Roman"/>
+          <w:b/>
+          <w:bCs/>
+          <w:kern w:val="0"/>
+          <w:sz w:val="24"/>
+          <w:szCs w:val="24"/>
+        </w:rPr>
+        <w:t>Traitement des publications</w:t>
+      </w:r>
+      <w:r>
+        <w:rPr>
+          <w:rFonts w:ascii="Times New Roman" w:hAnsi="Times New Roman" w:cs="Times New Roman"/>
+          <w:kern w:val="0"/>
+          <w:sz w:val="24"/>
+          <w:szCs w:val="24"/>
+        </w:rPr>
+        <w:t xml:space="preserve">  </w:t>
+      </w:r>
+    </w:p>
+    <w:p>
+      <w:pPr>
+        <w:autoSpaceDE w:val="0"/>
+        <w:autoSpaceDN w:val="0"/>
+        <w:adjustRightInd w:val="0"/>
+        <w:spacing w:after="0" w:line="240" w:lineRule="auto"/>
+        <w:rPr>
+          <w:rFonts w:ascii="Times New Roman" w:hAnsi="Times New Roman" w:cs="Times New Roman"/>
+          <w:kern w:val="0"/>
+          <w:sz w:val="24"/>
+          <w:szCs w:val="24"/>
+        </w:rPr>
+      </w:pPr>
+      <w:r>
+        <w:rPr>
+          <w:rFonts w:ascii="Times New Roman" w:hAnsi="Times New Roman" w:cs="Times New Roman"/>
+          <w:kern w:val="0"/>
+          <w:sz w:val="24"/>
+          <w:szCs w:val="24"/>
+        </w:rPr>
+        <w:t xml:space="preserve">Pour chaque publication obtenue (limitée à </w:t>
+      </w:r>
+      <w:r>
+        <w:rPr>
+          <w:rFonts w:ascii="Times New Roman" w:hAnsi="Times New Roman" w:cs="Times New Roman"/>
+          <w:kern w:val="0"/>
+          <w:sz w:val="24"/>
+          <w:szCs w:val="24"/>
+        </w:rPr>
+        <w:t>N nombre</w:t>
+      </w:r>
+      <w:r>
+        <w:rPr>
+          <w:rFonts w:ascii="Times New Roman" w:hAnsi="Times New Roman" w:cs="Times New Roman"/>
+          <w:kern w:val="0"/>
+          <w:sz w:val="24"/>
+          <w:szCs w:val="24"/>
+        </w:rPr>
+        <w:t xml:space="preserve"> grâce à `</w:t>
+      </w:r>
+      <w:proofErr w:type="spellStart"/>
+      <w:r>
+        <w:rPr>
+          <w:rFonts w:ascii="Times New Roman" w:hAnsi="Times New Roman" w:cs="Times New Roman"/>
+          <w:kern w:val="0"/>
+          <w:sz w:val="24"/>
+          <w:szCs w:val="24"/>
+        </w:rPr>
+        <w:t>limit</w:t>
+      </w:r>
+      <w:proofErr w:type="spellEnd"/>
+      <w:r>
+        <w:rPr>
+          <w:rFonts w:ascii="Times New Roman" w:hAnsi="Times New Roman" w:cs="Times New Roman"/>
+          <w:kern w:val="0"/>
+          <w:sz w:val="24"/>
+          <w:szCs w:val="24"/>
+        </w:rPr>
+        <w:t>=</w:t>
+      </w:r>
+      <w:r>
+        <w:rPr>
+          <w:rFonts w:ascii="Times New Roman" w:hAnsi="Times New Roman" w:cs="Times New Roman"/>
+          <w:kern w:val="0"/>
+          <w:sz w:val="24"/>
+          <w:szCs w:val="24"/>
+        </w:rPr>
+        <w:t>N</w:t>
+      </w:r>
+      <w:r>
+        <w:rPr>
+          <w:rFonts w:ascii="Times New Roman" w:hAnsi="Times New Roman" w:cs="Times New Roman"/>
+          <w:kern w:val="0"/>
+          <w:sz w:val="24"/>
+          <w:szCs w:val="24"/>
+        </w:rPr>
+        <w:t>`), des informations comme le titre, l'auteur, la date de création, l'URL et le texte associé sont extraites. Ces données sont utilisées pour créer des instances de la classe `Document` avec le type `'</w:t>
+      </w:r>
+      <w:proofErr w:type="spellStart"/>
+      <w:r>
+        <w:rPr>
+          <w:rFonts w:ascii="Times New Roman" w:hAnsi="Times New Roman" w:cs="Times New Roman"/>
+          <w:kern w:val="0"/>
+          <w:sz w:val="24"/>
+          <w:szCs w:val="24"/>
+        </w:rPr>
+        <w:t>Reddit</w:t>
+      </w:r>
+      <w:proofErr w:type="spellEnd"/>
+      <w:r>
+        <w:rPr>
+          <w:rFonts w:ascii="Times New Roman" w:hAnsi="Times New Roman" w:cs="Times New Roman"/>
+          <w:kern w:val="0"/>
+          <w:sz w:val="24"/>
+          <w:szCs w:val="24"/>
+        </w:rPr>
+        <w:t>'` via `</w:t>
+      </w:r>
+      <w:proofErr w:type="spellStart"/>
+      <w:r>
+        <w:rPr>
+          <w:rFonts w:ascii="Times New Roman" w:hAnsi="Times New Roman" w:cs="Times New Roman"/>
+          <w:kern w:val="0"/>
+          <w:sz w:val="24"/>
+          <w:szCs w:val="24"/>
+        </w:rPr>
+        <w:t>DocumentGenerator.factory</w:t>
+      </w:r>
+      <w:proofErr w:type="spellEnd"/>
+      <w:r>
+        <w:rPr>
+          <w:rFonts w:ascii="Times New Roman" w:hAnsi="Times New Roman" w:cs="Times New Roman"/>
+          <w:kern w:val="0"/>
+          <w:sz w:val="24"/>
+          <w:szCs w:val="24"/>
+        </w:rPr>
+        <w:t>`.</w:t>
+      </w:r>
+    </w:p>
+    <w:p>
+      <w:pPr>
+        <w:autoSpaceDE w:val="0"/>
+        <w:autoSpaceDN w:val="0"/>
+        <w:adjustRightInd w:val="0"/>
+        <w:spacing w:after="0" w:line="240" w:lineRule="auto"/>
+        <w:rPr>
+          <w:rFonts w:ascii="Times New Roman" w:hAnsi="Times New Roman" w:cs="Times New Roman"/>
+          <w:kern w:val="0"/>
+          <w:sz w:val="24"/>
+          <w:szCs w:val="24"/>
+        </w:rPr>
+      </w:pPr>
+    </w:p>
+    <w:p>
+      <w:pPr>
+        <w:pStyle w:val="Paragraphedeliste"/>
+        <w:numPr>
+          <w:ilvl w:val="0"/>
+          <w:numId w:val="12"/>
+        </w:numPr>
+        <w:autoSpaceDE w:val="0"/>
+        <w:autoSpaceDN w:val="0"/>
+        <w:adjustRightInd w:val="0"/>
+        <w:spacing w:after="0" w:line="240" w:lineRule="auto"/>
+        <w:rPr>
+          <w:rFonts w:ascii="Times New Roman" w:hAnsi="Times New Roman" w:cs="Times New Roman"/>
+          <w:b/>
+          <w:bCs/>
+          <w:kern w:val="0"/>
+          <w:sz w:val="24"/>
+          <w:szCs w:val="24"/>
+        </w:rPr>
+      </w:pPr>
+      <w:r>
+        <w:rPr>
+          <w:rFonts w:ascii="Times New Roman" w:hAnsi="Times New Roman" w:cs="Times New Roman"/>
+          <w:b/>
+          <w:bCs/>
+          <w:kern w:val="0"/>
+          <w:sz w:val="24"/>
+          <w:szCs w:val="24"/>
+        </w:rPr>
+        <w:t xml:space="preserve">Stockage des données </w:t>
+      </w:r>
+    </w:p>
+    <w:p>
+      <w:pPr>
+        <w:autoSpaceDE w:val="0"/>
+        <w:autoSpaceDN w:val="0"/>
+        <w:adjustRightInd w:val="0"/>
+        <w:spacing w:after="0" w:line="240" w:lineRule="auto"/>
+        <w:rPr>
+          <w:rFonts w:ascii="Times New Roman" w:hAnsi="Times New Roman" w:cs="Times New Roman"/>
+          <w:kern w:val="0"/>
+          <w:sz w:val="24"/>
+          <w:szCs w:val="24"/>
+        </w:rPr>
+      </w:pPr>
+      <w:r>
+        <w:rPr>
+          <w:rFonts w:ascii="Times New Roman" w:hAnsi="Times New Roman" w:cs="Times New Roman"/>
+          <w:kern w:val="0"/>
+          <w:sz w:val="24"/>
+          <w:szCs w:val="24"/>
+        </w:rPr>
+        <w:t xml:space="preserve"> Les documents ainsi créés sont stockés dans des structures de données (`id2doc` et `id2aut`), où `id2doc` contient les documents eux-mêmes et `id2aut` conserve les auteurs et leurs productions. Ces données sont sauvegardées dans des fichiers binaires via `</w:t>
+      </w:r>
+      <w:proofErr w:type="spellStart"/>
+      <w:r>
+        <w:rPr>
+          <w:rFonts w:ascii="Times New Roman" w:hAnsi="Times New Roman" w:cs="Times New Roman"/>
+          <w:kern w:val="0"/>
+          <w:sz w:val="24"/>
+          <w:szCs w:val="24"/>
+        </w:rPr>
+        <w:t>pickle.dump</w:t>
+      </w:r>
+      <w:proofErr w:type="spellEnd"/>
+      <w:r>
+        <w:rPr>
+          <w:rFonts w:ascii="Times New Roman" w:hAnsi="Times New Roman" w:cs="Times New Roman"/>
+          <w:kern w:val="0"/>
+          <w:sz w:val="24"/>
+          <w:szCs w:val="24"/>
+        </w:rPr>
+        <w:t>`.</w:t>
+      </w:r>
+    </w:p>
+    <w:p>
+      <w:pPr>
+        <w:autoSpaceDE w:val="0"/>
+        <w:autoSpaceDN w:val="0"/>
+        <w:adjustRightInd w:val="0"/>
+        <w:spacing w:after="0" w:line="240" w:lineRule="auto"/>
+        <w:rPr>
+          <w:rFonts w:ascii="Times New Roman" w:hAnsi="Times New Roman" w:cs="Times New Roman"/>
+          <w:kern w:val="0"/>
+          <w:sz w:val="24"/>
+          <w:szCs w:val="24"/>
+        </w:rPr>
+      </w:pPr>
+      <w:r>
+        <w:rPr>
+          <w:rFonts w:ascii="Times New Roman" w:hAnsi="Times New Roman" w:cs="Times New Roman"/>
+          <w:kern w:val="0"/>
+          <w:sz w:val="24"/>
+          <w:szCs w:val="24"/>
+        </w:rPr>
+        <w:t xml:space="preserve">Cette partie prépare l’application à l’affichage de données dans une interface implémentée par </w:t>
+      </w:r>
+      <w:r>
+        <w:rPr>
+          <w:rFonts w:ascii="Times New Roman" w:hAnsi="Times New Roman" w:cs="Times New Roman"/>
+          <w:sz w:val="24"/>
+          <w:szCs w:val="24"/>
+        </w:rPr>
+        <w:t xml:space="preserve">TKINTER </w:t>
+      </w:r>
+      <w:r>
+        <w:rPr>
+          <w:rFonts w:ascii="Times New Roman" w:hAnsi="Times New Roman" w:cs="Times New Roman"/>
+          <w:kern w:val="0"/>
+          <w:sz w:val="24"/>
+          <w:szCs w:val="24"/>
+        </w:rPr>
+        <w:t xml:space="preserve">de </w:t>
+      </w:r>
+      <w:proofErr w:type="spellStart"/>
+      <w:r>
+        <w:rPr>
+          <w:rFonts w:ascii="Times New Roman" w:hAnsi="Times New Roman" w:cs="Times New Roman"/>
+          <w:kern w:val="0"/>
+          <w:sz w:val="24"/>
+          <w:szCs w:val="24"/>
+        </w:rPr>
+        <w:t>Pyhon</w:t>
+      </w:r>
+      <w:proofErr w:type="spellEnd"/>
+      <w:r>
+        <w:rPr>
+          <w:rFonts w:ascii="Times New Roman" w:hAnsi="Times New Roman" w:cs="Times New Roman"/>
+          <w:kern w:val="0"/>
+          <w:sz w:val="24"/>
+          <w:szCs w:val="24"/>
+        </w:rPr>
+        <w:t>.</w:t>
+      </w:r>
+    </w:p>
+    <w:p>
+      <w:pPr>
+        <w:autoSpaceDE w:val="0"/>
+        <w:autoSpaceDN w:val="0"/>
+        <w:adjustRightInd w:val="0"/>
+        <w:spacing w:after="0" w:line="240" w:lineRule="auto"/>
+        <w:rPr>
+          <w:rFonts w:ascii="Times New Roman" w:hAnsi="Times New Roman" w:cs="Times New Roman"/>
+          <w:kern w:val="0"/>
+          <w:sz w:val="24"/>
+          <w:szCs w:val="24"/>
+        </w:rPr>
+      </w:pPr>
+    </w:p>
+    <w:p>
+      <w:pPr>
+        <w:pStyle w:val="Paragraphedeliste"/>
+        <w:numPr>
+          <w:ilvl w:val="0"/>
+          <w:numId w:val="12"/>
+        </w:numPr>
+        <w:spacing w:line="360" w:lineRule="auto"/>
+        <w:jc w:val="both"/>
+        <w:rPr>
+          <w:rFonts w:ascii="Times New Roman" w:hAnsi="Times New Roman" w:cs="Times New Roman"/>
+          <w:b/>
+          <w:bCs/>
+          <w:sz w:val="24"/>
+          <w:szCs w:val="24"/>
+        </w:rPr>
+      </w:pPr>
+      <w:r>
+        <w:rPr>
+          <w:rFonts w:ascii="Times New Roman" w:hAnsi="Times New Roman" w:cs="Times New Roman"/>
+          <w:b/>
+          <w:bCs/>
+          <w:sz w:val="24"/>
+          <w:szCs w:val="24"/>
+        </w:rPr>
+        <w:t xml:space="preserve">Interface utilisateur avec </w:t>
+      </w:r>
+      <w:r>
+        <w:rPr>
+          <w:rFonts w:ascii="Times New Roman" w:hAnsi="Times New Roman" w:cs="Times New Roman"/>
+          <w:b/>
+          <w:bCs/>
+          <w:sz w:val="24"/>
+          <w:szCs w:val="24"/>
+        </w:rPr>
+        <w:t xml:space="preserve">TKINTER </w:t>
+      </w:r>
+    </w:p>
+    <w:p>
+      <w:pPr>
+        <w:spacing w:line="360" w:lineRule="auto"/>
+        <w:jc w:val="both"/>
+        <w:rPr>
+          <w:rFonts w:ascii="Times New Roman" w:hAnsi="Times New Roman" w:cs="Times New Roman"/>
+          <w:sz w:val="24"/>
+          <w:szCs w:val="24"/>
+        </w:rPr>
+      </w:pPr>
+      <w:r>
+        <w:rPr>
+          <w:rFonts w:ascii="Times New Roman" w:hAnsi="Times New Roman" w:cs="Times New Roman"/>
+          <w:sz w:val="24"/>
+          <w:szCs w:val="24"/>
+        </w:rPr>
+        <w:t xml:space="preserve">Cette parie consiste à implémenter </w:t>
+      </w:r>
+      <w:r>
+        <w:rPr>
+          <w:rFonts w:ascii="Times New Roman" w:hAnsi="Times New Roman" w:cs="Times New Roman"/>
+          <w:sz w:val="24"/>
+          <w:szCs w:val="24"/>
+        </w:rPr>
+        <w:t xml:space="preserve">une interface utilisateur via la bibliothèque </w:t>
+      </w:r>
+      <w:r>
+        <w:rPr>
+          <w:rFonts w:ascii="Times New Roman" w:hAnsi="Times New Roman" w:cs="Times New Roman"/>
+          <w:sz w:val="24"/>
+          <w:szCs w:val="24"/>
+        </w:rPr>
+        <w:t xml:space="preserve">TKINTER </w:t>
+      </w:r>
+      <w:r>
+        <w:rPr>
+          <w:rFonts w:ascii="Times New Roman" w:hAnsi="Times New Roman" w:cs="Times New Roman"/>
+          <w:sz w:val="24"/>
+          <w:szCs w:val="24"/>
+        </w:rPr>
+        <w:t>pour interagir avec le système de recherche ou d'analyse de données créé précédemment</w:t>
+      </w:r>
+      <w:r>
+        <w:rPr>
+          <w:rFonts w:ascii="Times New Roman" w:hAnsi="Times New Roman" w:cs="Times New Roman"/>
+          <w:sz w:val="24"/>
+          <w:szCs w:val="24"/>
+        </w:rPr>
+        <w:t xml:space="preserve"> depuis l’API REDDIT.</w:t>
+      </w:r>
+    </w:p>
+    <w:p>
+      <w:pPr>
+        <w:pStyle w:val="Paragraphedeliste"/>
+        <w:numPr>
+          <w:ilvl w:val="0"/>
+          <w:numId w:val="12"/>
+        </w:numPr>
+        <w:rPr>
+          <w:rFonts w:ascii="Times New Roman" w:hAnsi="Times New Roman" w:cs="Times New Roman"/>
+          <w:b/>
+          <w:bCs/>
+          <w:sz w:val="24"/>
+          <w:szCs w:val="24"/>
+        </w:rPr>
+      </w:pPr>
+      <w:r>
+        <w:rPr>
+          <w:rFonts w:ascii="Times New Roman" w:hAnsi="Times New Roman" w:cs="Times New Roman"/>
+          <w:b/>
+          <w:bCs/>
+          <w:sz w:val="24"/>
+          <w:szCs w:val="24"/>
+        </w:rPr>
+        <w:t>Chargement des questions, des réponses et des données</w:t>
+      </w:r>
+    </w:p>
+    <w:p>
+      <w:pPr>
+        <w:rPr>
+          <w:rFonts w:ascii="Times New Roman" w:hAnsi="Times New Roman" w:cs="Times New Roman"/>
+          <w:sz w:val="24"/>
+          <w:szCs w:val="24"/>
+        </w:rPr>
+      </w:pPr>
+      <w:r>
+        <w:rPr>
+          <w:rFonts w:ascii="Times New Roman" w:hAnsi="Times New Roman" w:cs="Times New Roman"/>
+          <w:sz w:val="24"/>
+          <w:szCs w:val="24"/>
+        </w:rPr>
+        <w:lastRenderedPageBreak/>
+        <w:t>Les questions, les réponses, ainsi que les données précédemment enregistrées (id2doc et id2aut) sont chargées à partir de fichiers</w:t>
+      </w:r>
+      <w:r>
+        <w:rPr>
+          <w:rFonts w:ascii="Times New Roman" w:hAnsi="Times New Roman" w:cs="Times New Roman"/>
+          <w:sz w:val="24"/>
+          <w:szCs w:val="24"/>
+        </w:rPr>
+        <w:t xml:space="preserve"> qui seront utilisés par le programme par suite.</w:t>
+      </w:r>
+    </w:p>
+    <w:p>
+      <w:pPr>
+        <w:rPr>
+          <w:rFonts w:ascii="Times New Roman" w:hAnsi="Times New Roman" w:cs="Times New Roman"/>
+          <w:sz w:val="24"/>
+          <w:szCs w:val="24"/>
+        </w:rPr>
+      </w:pPr>
+      <w:r>
+        <w:rPr>
+          <w:rFonts w:ascii="Times New Roman" w:hAnsi="Times New Roman" w:cs="Times New Roman"/>
+          <w:sz w:val="24"/>
+          <w:szCs w:val="24"/>
+        </w:rPr>
+        <w:t>Cette technique permet à l’application de s’exécuter plus rapidement, en ce sens qu’elle n’aura plus besoin d’aller récupérer les informations depuis l’API, mais plutôt dans les fichiers stockés dans le système pour cette fin.</w:t>
+      </w:r>
+    </w:p>
+    <w:p>
+      <w:pPr>
+        <w:pStyle w:val="Paragraphedeliste"/>
+        <w:numPr>
+          <w:ilvl w:val="0"/>
+          <w:numId w:val="12"/>
+        </w:numPr>
+        <w:rPr>
+          <w:rFonts w:ascii="Times New Roman" w:hAnsi="Times New Roman" w:cs="Times New Roman"/>
+          <w:b/>
+          <w:bCs/>
+          <w:sz w:val="24"/>
+          <w:szCs w:val="24"/>
+        </w:rPr>
+      </w:pPr>
+      <w:r>
+        <w:rPr>
+          <w:rFonts w:ascii="Times New Roman" w:hAnsi="Times New Roman" w:cs="Times New Roman"/>
+          <w:b/>
+          <w:bCs/>
+          <w:sz w:val="24"/>
+          <w:szCs w:val="24"/>
+        </w:rPr>
+        <w:t>Gestion des événements et des interactions</w:t>
+      </w:r>
+    </w:p>
+    <w:p>
+      <w:pPr>
+        <w:spacing w:line="360" w:lineRule="auto"/>
+        <w:jc w:val="both"/>
+        <w:rPr>
+          <w:rFonts w:ascii="Times New Roman" w:hAnsi="Times New Roman" w:cs="Times New Roman"/>
+          <w:sz w:val="24"/>
+          <w:szCs w:val="24"/>
+        </w:rPr>
+      </w:pPr>
+      <w:r>
+        <w:rPr>
+          <w:rFonts w:ascii="Times New Roman" w:hAnsi="Times New Roman" w:cs="Times New Roman"/>
+          <w:sz w:val="24"/>
+          <w:szCs w:val="24"/>
+        </w:rPr>
+        <w:t>Des fonctions sont définies pour gérer les événements utilisateur, comme la saisie d'une recherche (saisie()), la demande de fermeture de l'application (quitter()), et la liaison de ces fonctions aux boutons correspondants.</w:t>
+      </w:r>
+    </w:p>
+    <w:p>
+      <w:pPr>
+        <w:pStyle w:val="Paragraphedeliste"/>
+        <w:numPr>
+          <w:ilvl w:val="0"/>
+          <w:numId w:val="12"/>
+        </w:numPr>
+        <w:spacing w:line="360" w:lineRule="auto"/>
+        <w:jc w:val="both"/>
+        <w:rPr>
+          <w:rFonts w:ascii="Times New Roman" w:hAnsi="Times New Roman" w:cs="Times New Roman"/>
+          <w:b/>
+          <w:bCs/>
+          <w:sz w:val="24"/>
+          <w:szCs w:val="24"/>
+        </w:rPr>
+      </w:pPr>
+      <w:r>
+        <w:rPr>
+          <w:rFonts w:ascii="Times New Roman" w:hAnsi="Times New Roman" w:cs="Times New Roman"/>
+          <w:b/>
+          <w:bCs/>
+          <w:sz w:val="24"/>
+          <w:szCs w:val="24"/>
+        </w:rPr>
+        <w:t>Affichage de la fenêtre</w:t>
+      </w:r>
+    </w:p>
+    <w:p>
+      <w:pPr>
+        <w:spacing w:line="360" w:lineRule="auto"/>
+        <w:jc w:val="both"/>
+      </w:pPr>
+      <w:r>
+        <w:rPr>
+          <w:rFonts w:ascii="Times New Roman" w:hAnsi="Times New Roman" w:cs="Times New Roman"/>
+          <w:sz w:val="24"/>
+          <w:szCs w:val="24"/>
+        </w:rPr>
+        <w:t>Cette partie d’affichage gère</w:t>
+      </w:r>
+      <w:r>
+        <w:rPr>
+          <w:rFonts w:ascii="Times New Roman" w:hAnsi="Times New Roman" w:cs="Times New Roman"/>
+          <w:sz w:val="24"/>
+          <w:szCs w:val="24"/>
+        </w:rPr>
+        <w:t xml:space="preserve"> l'interface</w:t>
+      </w:r>
+      <w:r>
+        <w:rPr>
+          <w:rFonts w:ascii="Times New Roman" w:hAnsi="Times New Roman" w:cs="Times New Roman"/>
+          <w:sz w:val="24"/>
+          <w:szCs w:val="24"/>
+        </w:rPr>
+        <w:t xml:space="preserve"> utilisateur </w:t>
+      </w:r>
+      <w:r>
+        <w:rPr>
+          <w:rFonts w:ascii="Times New Roman" w:hAnsi="Times New Roman" w:cs="Times New Roman"/>
+          <w:sz w:val="24"/>
+          <w:szCs w:val="24"/>
+        </w:rPr>
+        <w:t>(</w:t>
+      </w:r>
+      <w:proofErr w:type="spellStart"/>
+      <w:r>
+        <w:rPr>
+          <w:rFonts w:ascii="Times New Roman" w:hAnsi="Times New Roman" w:cs="Times New Roman"/>
+          <w:sz w:val="24"/>
+          <w:szCs w:val="24"/>
+        </w:rPr>
+        <w:t>fenetre.mainloop</w:t>
+      </w:r>
+      <w:proofErr w:type="spellEnd"/>
+      <w:r>
+        <w:rPr>
+          <w:rFonts w:ascii="Times New Roman" w:hAnsi="Times New Roman" w:cs="Times New Roman"/>
+          <w:sz w:val="24"/>
+          <w:szCs w:val="24"/>
+        </w:rPr>
+        <w:t>())</w:t>
+      </w:r>
+      <w:r>
+        <w:rPr>
+          <w:rFonts w:ascii="Times New Roman" w:hAnsi="Times New Roman" w:cs="Times New Roman"/>
+          <w:sz w:val="24"/>
+          <w:szCs w:val="24"/>
+        </w:rPr>
+        <w:t xml:space="preserve"> et</w:t>
+      </w:r>
+      <w:r>
+        <w:rPr>
+          <w:rFonts w:ascii="Times New Roman" w:hAnsi="Times New Roman" w:cs="Times New Roman"/>
+          <w:sz w:val="24"/>
+          <w:szCs w:val="24"/>
+        </w:rPr>
+        <w:t xml:space="preserve"> est lancée pour afficher et gérer l'interface </w:t>
+      </w:r>
+      <w:r>
+        <w:rPr>
+          <w:rFonts w:ascii="Times New Roman" w:hAnsi="Times New Roman" w:cs="Times New Roman"/>
+          <w:sz w:val="24"/>
+          <w:szCs w:val="24"/>
+        </w:rPr>
+        <w:t>pour permettre à l’utilisateur d’effectuer une recherche sur un auteur ou le titre d’un ouvrage de celui-ci</w:t>
+      </w:r>
+      <w:r>
+        <w:rPr>
+          <w:rFonts w:ascii="Times New Roman" w:hAnsi="Times New Roman" w:cs="Times New Roman"/>
+          <w:sz w:val="24"/>
+          <w:szCs w:val="24"/>
+        </w:rPr>
+        <w:t xml:space="preserve">. </w:t>
+      </w:r>
+      <w:r>
+        <w:rPr>
+          <w:rFonts w:ascii="Times New Roman" w:hAnsi="Times New Roman" w:cs="Times New Roman"/>
+          <w:sz w:val="24"/>
+          <w:szCs w:val="24"/>
+        </w:rPr>
+        <w:t>La fonction (</w:t>
+      </w:r>
+      <w:proofErr w:type="spellStart"/>
+      <w:r>
+        <w:rPr>
+          <w:rFonts w:ascii="Times New Roman" w:hAnsi="Times New Roman" w:cs="Times New Roman"/>
+          <w:sz w:val="24"/>
+          <w:szCs w:val="24"/>
+        </w:rPr>
+        <w:t>fenetre.mainloop</w:t>
+      </w:r>
+      <w:proofErr w:type="spellEnd"/>
+      <w:r>
+        <w:rPr>
+          <w:rFonts w:ascii="Times New Roman" w:hAnsi="Times New Roman" w:cs="Times New Roman"/>
+          <w:sz w:val="24"/>
+          <w:szCs w:val="24"/>
+        </w:rPr>
+        <w:t>())</w:t>
+      </w:r>
+      <w:r>
+        <w:rPr>
+          <w:rFonts w:ascii="Times New Roman" w:hAnsi="Times New Roman" w:cs="Times New Roman"/>
+          <w:sz w:val="24"/>
+          <w:szCs w:val="24"/>
+        </w:rPr>
+        <w:t>, qui est une boucle,</w:t>
+      </w:r>
+      <w:r>
+        <w:rPr>
+          <w:rFonts w:ascii="Times New Roman" w:hAnsi="Times New Roman" w:cs="Times New Roman"/>
+          <w:sz w:val="24"/>
+          <w:szCs w:val="24"/>
+        </w:rPr>
+        <w:t xml:space="preserve"> rend l'interface interactive en répondant aux événements déclenchés par l'utilisateur</w:t>
+      </w:r>
+      <w:r>
+        <w:t>.</w:t>
+      </w:r>
+    </w:p>
+    <w:p>
+      <w:pPr>
+        <w:spacing w:line="360" w:lineRule="auto"/>
+        <w:jc w:val="both"/>
+        <w:rPr>
+          <w:rFonts w:ascii="Times New Roman" w:hAnsi="Times New Roman" w:cs="Times New Roman"/>
+          <w:sz w:val="24"/>
+          <w:szCs w:val="24"/>
+        </w:rPr>
+      </w:pPr>
+      <w:r>
+        <w:tab/>
+      </w:r>
+      <w:r>
+        <w:rPr>
+          <w:rFonts w:ascii="Times New Roman" w:hAnsi="Times New Roman" w:cs="Times New Roman"/>
+          <w:sz w:val="24"/>
+          <w:szCs w:val="24"/>
+        </w:rPr>
+        <w:t>En résumé</w:t>
+      </w:r>
+      <w:r>
+        <w:rPr>
+          <w:rFonts w:ascii="Times New Roman" w:hAnsi="Times New Roman" w:cs="Times New Roman"/>
+          <w:sz w:val="24"/>
+          <w:szCs w:val="24"/>
+        </w:rPr>
+        <w:t>,</w:t>
+      </w:r>
+      <w:r>
+        <w:rPr>
+          <w:rFonts w:ascii="Times New Roman" w:hAnsi="Times New Roman" w:cs="Times New Roman"/>
+          <w:sz w:val="24"/>
+          <w:szCs w:val="24"/>
+        </w:rPr>
+        <w:t xml:space="preserve"> cette </w:t>
+      </w:r>
+      <w:r>
+        <w:rPr>
+          <w:rFonts w:ascii="Times New Roman" w:hAnsi="Times New Roman" w:cs="Times New Roman"/>
+          <w:color w:val="374151"/>
+          <w:sz w:val="24"/>
+          <w:szCs w:val="24"/>
+        </w:rPr>
+        <w:t xml:space="preserve">partie en place une interface où l'utilisateur peut saisir des requêtes de recherche. Ces requêtes sont ensuite traitées par le système de recherche en utilisant les documents et les auteurs récupérés précédemment depuis </w:t>
+      </w:r>
+      <w:proofErr w:type="spellStart"/>
+      <w:r>
+        <w:rPr>
+          <w:rFonts w:ascii="Times New Roman" w:hAnsi="Times New Roman" w:cs="Times New Roman"/>
+          <w:color w:val="374151"/>
+          <w:sz w:val="24"/>
+          <w:szCs w:val="24"/>
+        </w:rPr>
+        <w:t>Reddit</w:t>
+      </w:r>
+      <w:proofErr w:type="spellEnd"/>
+      <w:r>
+        <w:rPr>
+          <w:rFonts w:ascii="Times New Roman" w:hAnsi="Times New Roman" w:cs="Times New Roman"/>
+          <w:color w:val="374151"/>
+          <w:sz w:val="24"/>
+          <w:szCs w:val="24"/>
+        </w:rPr>
+        <w:t xml:space="preserve"> et </w:t>
+      </w:r>
+      <w:proofErr w:type="spellStart"/>
+      <w:r>
+        <w:rPr>
+          <w:rFonts w:ascii="Times New Roman" w:hAnsi="Times New Roman" w:cs="Times New Roman"/>
+          <w:color w:val="374151"/>
+          <w:sz w:val="24"/>
+          <w:szCs w:val="24"/>
+        </w:rPr>
+        <w:t>Arxiv</w:t>
+      </w:r>
+      <w:proofErr w:type="spellEnd"/>
+      <w:r>
+        <w:rPr>
+          <w:rFonts w:ascii="Times New Roman" w:hAnsi="Times New Roman" w:cs="Times New Roman"/>
+          <w:color w:val="374151"/>
+          <w:sz w:val="24"/>
+          <w:szCs w:val="24"/>
+        </w:rPr>
+        <w:t>. Les résultats de la recherche sont affichés dans la zone de chat (</w:t>
+      </w:r>
+      <w:proofErr w:type="spellStart"/>
+      <w:r>
+        <w:rPr>
+          <w:rFonts w:ascii="Times New Roman" w:hAnsi="Times New Roman" w:cs="Times New Roman"/>
+          <w:sz w:val="24"/>
+          <w:szCs w:val="24"/>
+        </w:rPr>
+        <w:t>ChatLog</w:t>
+      </w:r>
+      <w:proofErr w:type="spellEnd"/>
+      <w:r>
+        <w:rPr>
+          <w:rFonts w:ascii="Times New Roman" w:hAnsi="Times New Roman" w:cs="Times New Roman"/>
+          <w:color w:val="374151"/>
+          <w:sz w:val="24"/>
+          <w:szCs w:val="24"/>
+        </w:rPr>
+        <w:t>), offrant une interaction utilisateur simple pour l'exploration et l'accès aux informations stockées.</w:t>
+      </w:r>
+    </w:p>
+    <w:p>
+      <w:pPr>
+        <w:spacing w:line="360" w:lineRule="auto"/>
+        <w:jc w:val="both"/>
+        <w:rPr>
+          <w:rFonts w:ascii="Times New Roman" w:hAnsi="Times New Roman" w:cs="Times New Roman"/>
           <w:sz w:val="24"/>
           <w:szCs w:val="24"/>
         </w:rPr>
@@ -4235,7 +5594,7 @@
   <w:abstractNum w:abstractNumId="6" w15:restartNumberingAfterBreak="0">
     <w:nsid w:val="31084043"/>
     <w:multiLevelType w:val="hybridMultilevel"/>
-    <w:tmpl w:val="F9DC1CDC"/>
+    <w:tmpl w:val="BB16EB92"/>
     <w:lvl w:ilvl="0" w:tplc="040C0009">
       <w:start w:val="1"/>
       <w:numFmt w:val="bullet"/>
@@ -4346,6 +5705,208 @@
     </w:lvl>
   </w:abstractNum>
   <w:abstractNum w:abstractNumId="7" w15:restartNumberingAfterBreak="0">
+    <w:nsid w:val="32B62558"/>
+    <w:multiLevelType w:val="multilevel"/>
+    <w:tmpl w:val="CE1A4A52"/>
+    <w:lvl w:ilvl="0">
+      <w:start w:val="1"/>
+      <w:numFmt w:val="decimal"/>
+      <w:lvlText w:val="%1."/>
+      <w:lvlJc w:val="left"/>
+      <w:pPr>
+        <w:tabs>
+          <w:tab w:val="num" w:pos="720"/>
+        </w:tabs>
+        <w:ind w:left="720" w:hanging="360"/>
+      </w:pPr>
+    </w:lvl>
+    <w:lvl w:ilvl="1" w:tentative="1">
+      <w:start w:val="1"/>
+      <w:numFmt w:val="decimal"/>
+      <w:lvlText w:val="%2."/>
+      <w:lvlJc w:val="left"/>
+      <w:pPr>
+        <w:tabs>
+          <w:tab w:val="num" w:pos="1440"/>
+        </w:tabs>
+        <w:ind w:left="1440" w:hanging="360"/>
+      </w:pPr>
+    </w:lvl>
+    <w:lvl w:ilvl="2" w:tentative="1">
+      <w:start w:val="1"/>
+      <w:numFmt w:val="decimal"/>
+      <w:lvlText w:val="%3."/>
+      <w:lvlJc w:val="left"/>
+      <w:pPr>
+        <w:tabs>
+          <w:tab w:val="num" w:pos="2160"/>
+        </w:tabs>
+        <w:ind w:left="2160" w:hanging="360"/>
+      </w:pPr>
+    </w:lvl>
+    <w:lvl w:ilvl="3" w:tentative="1">
+      <w:start w:val="1"/>
+      <w:numFmt w:val="decimal"/>
+      <w:lvlText w:val="%4."/>
+      <w:lvlJc w:val="left"/>
+      <w:pPr>
+        <w:tabs>
+          <w:tab w:val="num" w:pos="2880"/>
+        </w:tabs>
+        <w:ind w:left="2880" w:hanging="360"/>
+      </w:pPr>
+    </w:lvl>
+    <w:lvl w:ilvl="4" w:tentative="1">
+      <w:start w:val="1"/>
+      <w:numFmt w:val="decimal"/>
+      <w:lvlText w:val="%5."/>
+      <w:lvlJc w:val="left"/>
+      <w:pPr>
+        <w:tabs>
+          <w:tab w:val="num" w:pos="3600"/>
+        </w:tabs>
+        <w:ind w:left="3600" w:hanging="360"/>
+      </w:pPr>
+    </w:lvl>
+    <w:lvl w:ilvl="5" w:tentative="1">
+      <w:start w:val="1"/>
+      <w:numFmt w:val="decimal"/>
+      <w:lvlText w:val="%6."/>
+      <w:lvlJc w:val="left"/>
+      <w:pPr>
+        <w:tabs>
+          <w:tab w:val="num" w:pos="4320"/>
+        </w:tabs>
+        <w:ind w:left="4320" w:hanging="360"/>
+      </w:pPr>
+    </w:lvl>
+    <w:lvl w:ilvl="6" w:tentative="1">
+      <w:start w:val="1"/>
+      <w:numFmt w:val="decimal"/>
+      <w:lvlText w:val="%7."/>
+      <w:lvlJc w:val="left"/>
+      <w:pPr>
+        <w:tabs>
+          <w:tab w:val="num" w:pos="5040"/>
+        </w:tabs>
+        <w:ind w:left="5040" w:hanging="360"/>
+      </w:pPr>
+    </w:lvl>
+    <w:lvl w:ilvl="7" w:tentative="1">
+      <w:start w:val="1"/>
+      <w:numFmt w:val="decimal"/>
+      <w:lvlText w:val="%8."/>
+      <w:lvlJc w:val="left"/>
+      <w:pPr>
+        <w:tabs>
+          <w:tab w:val="num" w:pos="5760"/>
+        </w:tabs>
+        <w:ind w:left="5760" w:hanging="360"/>
+      </w:pPr>
+    </w:lvl>
+    <w:lvl w:ilvl="8" w:tentative="1">
+      <w:start w:val="1"/>
+      <w:numFmt w:val="decimal"/>
+      <w:lvlText w:val="%9."/>
+      <w:lvlJc w:val="left"/>
+      <w:pPr>
+        <w:tabs>
+          <w:tab w:val="num" w:pos="6480"/>
+        </w:tabs>
+        <w:ind w:left="6480" w:hanging="360"/>
+      </w:pPr>
+    </w:lvl>
+  </w:abstractNum>
+  <w:abstractNum w:abstractNumId="8" w15:restartNumberingAfterBreak="0">
+    <w:nsid w:val="33C65E9A"/>
+    <w:multiLevelType w:val="hybridMultilevel"/>
+    <w:tmpl w:val="0E4AA582"/>
+    <w:lvl w:ilvl="0" w:tplc="040C000F">
+      <w:start w:val="1"/>
+      <w:numFmt w:val="decimal"/>
+      <w:lvlText w:val="%1."/>
+      <w:lvlJc w:val="left"/>
+      <w:pPr>
+        <w:ind w:left="720" w:hanging="360"/>
+      </w:pPr>
+      <w:rPr>
+        <w:rFonts w:hint="default"/>
+      </w:rPr>
+    </w:lvl>
+    <w:lvl w:ilvl="1" w:tplc="040C0019" w:tentative="1">
+      <w:start w:val="1"/>
+      <w:numFmt w:val="lowerLetter"/>
+      <w:lvlText w:val="%2."/>
+      <w:lvlJc w:val="left"/>
+      <w:pPr>
+        <w:ind w:left="1440" w:hanging="360"/>
+      </w:pPr>
+    </w:lvl>
+    <w:lvl w:ilvl="2" w:tplc="040C001B" w:tentative="1">
+      <w:start w:val="1"/>
+      <w:numFmt w:val="lowerRoman"/>
+      <w:lvlText w:val="%3."/>
+      <w:lvlJc w:val="right"/>
+      <w:pPr>
+        <w:ind w:left="2160" w:hanging="180"/>
+      </w:pPr>
+    </w:lvl>
+    <w:lvl w:ilvl="3" w:tplc="040C000F" w:tentative="1">
+      <w:start w:val="1"/>
+      <w:numFmt w:val="decimal"/>
+      <w:lvlText w:val="%4."/>
+      <w:lvlJc w:val="left"/>
+      <w:pPr>
+        <w:ind w:left="2880" w:hanging="360"/>
+      </w:pPr>
+    </w:lvl>
+    <w:lvl w:ilvl="4" w:tplc="040C0019" w:tentative="1">
+      <w:start w:val="1"/>
+      <w:numFmt w:val="lowerLetter"/>
+      <w:lvlText w:val="%5."/>
+      <w:lvlJc w:val="left"/>
+      <w:pPr>
+        <w:ind w:left="3600" w:hanging="360"/>
+      </w:pPr>
+    </w:lvl>
+    <w:lvl w:ilvl="5" w:tplc="040C001B" w:tentative="1">
+      <w:start w:val="1"/>
+      <w:numFmt w:val="lowerRoman"/>
+      <w:lvlText w:val="%6."/>
+      <w:lvlJc w:val="right"/>
+      <w:pPr>
+        <w:ind w:left="4320" w:hanging="180"/>
+      </w:pPr>
+    </w:lvl>
+    <w:lvl w:ilvl="6" w:tplc="040C000F" w:tentative="1">
+      <w:start w:val="1"/>
+      <w:numFmt w:val="decimal"/>
+      <w:lvlText w:val="%7."/>
+      <w:lvlJc w:val="left"/>
+      <w:pPr>
+        <w:ind w:left="5040" w:hanging="360"/>
+      </w:pPr>
+    </w:lvl>
+    <w:lvl w:ilvl="7" w:tplc="040C0019" w:tentative="1">
+      <w:start w:val="1"/>
+      <w:numFmt w:val="lowerLetter"/>
+      <w:lvlText w:val="%8."/>
+      <w:lvlJc w:val="left"/>
+      <w:pPr>
+        <w:ind w:left="5760" w:hanging="360"/>
+      </w:pPr>
+    </w:lvl>
+    <w:lvl w:ilvl="8" w:tplc="040C001B" w:tentative="1">
+      <w:start w:val="1"/>
+      <w:numFmt w:val="lowerRoman"/>
+      <w:lvlText w:val="%9."/>
+      <w:lvlJc w:val="right"/>
+      <w:pPr>
+        <w:ind w:left="6480" w:hanging="180"/>
+      </w:pPr>
+    </w:lvl>
+  </w:abstractNum>
+  <w:abstractNum w:abstractNumId="9" w15:restartNumberingAfterBreak="0">
     <w:nsid w:val="3A255531"/>
     <w:multiLevelType w:val="hybridMultilevel"/>
     <w:tmpl w:val="E64CB31C"/>
@@ -4466,7 +6027,7 @@
       </w:rPr>
     </w:lvl>
   </w:abstractNum>
-  <w:abstractNum w:abstractNumId="8" w15:restartNumberingAfterBreak="0">
+  <w:abstractNum w:abstractNumId="10" w15:restartNumberingAfterBreak="0">
     <w:nsid w:val="4C6E69A0"/>
     <w:multiLevelType w:val="hybridMultilevel"/>
     <w:tmpl w:val="4A6CA878"/>
@@ -4555,7 +6116,7 @@
       </w:pPr>
     </w:lvl>
   </w:abstractNum>
-  <w:abstractNum w:abstractNumId="9" w15:restartNumberingAfterBreak="0">
+  <w:abstractNum w:abstractNumId="11" w15:restartNumberingAfterBreak="0">
     <w:nsid w:val="4E282432"/>
     <w:multiLevelType w:val="hybridMultilevel"/>
     <w:tmpl w:val="BAC6D50A"/>
@@ -4668,7 +6229,7 @@
       </w:rPr>
     </w:lvl>
   </w:abstractNum>
-  <w:abstractNum w:abstractNumId="10" w15:restartNumberingAfterBreak="0">
+  <w:abstractNum w:abstractNumId="12" w15:restartNumberingAfterBreak="0">
     <w:nsid w:val="535F2494"/>
     <w:multiLevelType w:val="hybridMultilevel"/>
     <w:tmpl w:val="2F261860"/>
@@ -4757,7 +6318,7 @@
       </w:pPr>
     </w:lvl>
   </w:abstractNum>
-  <w:abstractNum w:abstractNumId="11" w15:restartNumberingAfterBreak="0">
+  <w:abstractNum w:abstractNumId="13" w15:restartNumberingAfterBreak="0">
     <w:nsid w:val="56A07145"/>
     <w:multiLevelType w:val="hybridMultilevel"/>
     <w:tmpl w:val="0764D026"/>
@@ -4846,7 +6407,7 @@
       </w:pPr>
     </w:lvl>
   </w:abstractNum>
-  <w:abstractNum w:abstractNumId="12" w15:restartNumberingAfterBreak="0">
+  <w:abstractNum w:abstractNumId="14" w15:restartNumberingAfterBreak="0">
     <w:nsid w:val="5CA3289C"/>
     <w:multiLevelType w:val="hybridMultilevel"/>
     <w:tmpl w:val="E64CB31C"/>
@@ -4971,10 +6532,10 @@
     <w:abstractNumId w:val="0"/>
   </w:num>
   <w:num w:numId="2" w16cid:durableId="210195487">
-    <w:abstractNumId w:val="7"/>
+    <w:abstractNumId w:val="9"/>
   </w:num>
   <w:num w:numId="3" w16cid:durableId="846671689">
-    <w:abstractNumId w:val="12"/>
+    <w:abstractNumId w:val="14"/>
   </w:num>
   <w:num w:numId="4" w16cid:durableId="1488591868">
     <w:abstractNumId w:val="3"/>
@@ -4986,10 +6547,10 @@
     <w:abstractNumId w:val="5"/>
   </w:num>
   <w:num w:numId="7" w16cid:durableId="842204728">
-    <w:abstractNumId w:val="11"/>
+    <w:abstractNumId w:val="13"/>
   </w:num>
   <w:num w:numId="8" w16cid:durableId="1048720152">
-    <w:abstractNumId w:val="9"/>
+    <w:abstractNumId w:val="11"/>
   </w:num>
   <w:num w:numId="9" w16cid:durableId="693457218">
     <w:abstractNumId w:val="4"/>
@@ -4998,13 +6559,19 @@
     <w:abstractNumId w:val="1"/>
   </w:num>
   <w:num w:numId="11" w16cid:durableId="1198856887">
-    <w:abstractNumId w:val="10"/>
+    <w:abstractNumId w:val="12"/>
   </w:num>
   <w:num w:numId="12" w16cid:durableId="1017535768">
     <w:abstractNumId w:val="6"/>
   </w:num>
   <w:num w:numId="13" w16cid:durableId="360201992">
+    <w:abstractNumId w:val="10"/>
+  </w:num>
+  <w:num w:numId="14" w16cid:durableId="2145469003">
     <w:abstractNumId w:val="8"/>
+  </w:num>
+  <w:num w:numId="15" w16cid:durableId="1175999409">
+    <w:abstractNumId w:val="7"/>
   </w:num>
 </w:numbering>
 </file>
@@ -5501,6 +7068,48 @@
       <w:szCs w:val="28"/>
     </w:rPr>
   </w:style>
+  <w:style w:type="character" w:styleId="lev">
+    <w:name w:val="Strong"/>
+    <w:basedOn w:val="Policepardfaut"/>
+    <w:uiPriority w:val="22"/>
+    <w:qFormat/>
+    <w:rsid w:val="002B1614"/>
+    <w:rPr>
+      <w:b/>
+      <w:bCs/>
+    </w:rPr>
+  </w:style>
+  <w:style w:type="character" w:styleId="CodeHTML">
+    <w:name w:val="HTML Code"/>
+    <w:basedOn w:val="Policepardfaut"/>
+    <w:uiPriority w:val="99"/>
+    <w:semiHidden/>
+    <w:unhideWhenUsed/>
+    <w:rsid w:val="00C73AD8"/>
+    <w:rPr>
+      <w:rFonts w:ascii="Courier New" w:eastAsia="Times New Roman" w:hAnsi="Courier New" w:cs="Courier New"/>
+      <w:sz w:val="20"/>
+      <w:szCs w:val="20"/>
+    </w:rPr>
+  </w:style>
+  <w:style w:type="paragraph" w:styleId="NormalWeb">
+    <w:name w:val="Normal (Web)"/>
+    <w:basedOn w:val="Normal"/>
+    <w:uiPriority w:val="99"/>
+    <w:semiHidden/>
+    <w:unhideWhenUsed/>
+    <w:rsid w:val="00116B57"/>
+    <w:pPr>
+      <w:spacing w:before="100" w:beforeAutospacing="1" w:after="100" w:afterAutospacing="1" w:line="240" w:lineRule="auto"/>
+    </w:pPr>
+    <w:rPr>
+      <w:rFonts w:ascii="Times New Roman" w:eastAsia="Times New Roman" w:hAnsi="Times New Roman" w:cs="Times New Roman"/>
+      <w:kern w:val="0"/>
+      <w:sz w:val="24"/>
+      <w:szCs w:val="24"/>
+      <w:lang w:eastAsia="fr-FR"/>
+    </w:rPr>
+  </w:style>
 </w:styles>
 </file>
 

</xml_diff>